<commit_message>
Added a Graph exersize & Made Graph 7
</commit_message>
<xml_diff>
--- a/ParticipantXaverage_score.docx
+++ b/ParticipantXaverage_score.docx
@@ -74,7 +74,7 @@
                 <w:sz w:val="22"/>
               </w:rPr>
               <w:br/>
-              <w:t>Altan</w:t>
+              <w:t>Yamai</w:t>
               <w:br/>
             </w:r>
           </w:p>
@@ -95,7 +95,7 @@
                 <w:sz w:val="22"/>
               </w:rPr>
               <w:br/>
-              <w:t>4.8</w:t>
+              <w:t>4.7</w:t>
               <w:br/>
             </w:r>
           </w:p>
@@ -118,7 +118,7 @@
                 <w:sz w:val="22"/>
               </w:rPr>
               <w:br/>
-              <w:t>Goromi</w:t>
+              <w:t>Kalani</w:t>
               <w:br/>
             </w:r>
           </w:p>
@@ -139,139 +139,7 @@
                 <w:sz w:val="22"/>
               </w:rPr>
               <w:br/>
-              <w:t>3.2</w:t>
-              <w:br/>
-            </w:r>
-          </w:p>
-        </w:tc>
-      </w:tr>
-      <w:tr>
-        <w:tc>
-          <w:tcPr>
-            <w:tcW w:type="dxa" w:w="4320"/>
-            <w:tcBorders>
-              <w:left w:val="nil"/>
-              <w:right w:val="nil"/>
-            </w:tcBorders>
-          </w:tcPr>
-          <w:p>
-            <w:r>
-              <w:rPr>
-                <w:rFonts w:ascii="Garamond" w:hAnsi="Garamond"/>
-                <w:b w:val="0"/>
-                <w:sz w:val="22"/>
-              </w:rPr>
-              <w:br/>
-              <w:t>Cyber</w:t>
-              <w:br/>
-            </w:r>
-          </w:p>
-        </w:tc>
-        <w:tc>
-          <w:tcPr>
-            <w:tcW w:type="dxa" w:w="4320"/>
-            <w:tcBorders>
-              <w:left w:val="nil"/>
-              <w:right w:val="nil"/>
-            </w:tcBorders>
-          </w:tcPr>
-          <w:p>
-            <w:r>
-              <w:rPr>
-                <w:rFonts w:ascii="Garamond" w:hAnsi="Garamond"/>
-                <w:b w:val="0"/>
-                <w:sz w:val="22"/>
-              </w:rPr>
-              <w:br/>
-              <w:t>6.4</w:t>
-              <w:br/>
-            </w:r>
-          </w:p>
-        </w:tc>
-      </w:tr>
-      <w:tr>
-        <w:tc>
-          <w:tcPr>
-            <w:tcW w:type="dxa" w:w="4320"/>
-            <w:tcBorders>
-              <w:left w:val="nil"/>
-              <w:right w:val="nil"/>
-            </w:tcBorders>
-          </w:tcPr>
-          <w:p>
-            <w:r>
-              <w:rPr>
-                <w:rFonts w:ascii="Garamond" w:hAnsi="Garamond"/>
-                <w:b w:val="0"/>
-                <w:sz w:val="22"/>
-              </w:rPr>
-              <w:br/>
-              <w:t>Nozomi</w:t>
-              <w:br/>
-            </w:r>
-          </w:p>
-        </w:tc>
-        <w:tc>
-          <w:tcPr>
-            <w:tcW w:type="dxa" w:w="4320"/>
-            <w:tcBorders>
-              <w:left w:val="nil"/>
-              <w:right w:val="nil"/>
-            </w:tcBorders>
-          </w:tcPr>
-          <w:p>
-            <w:r>
-              <w:rPr>
-                <w:rFonts w:ascii="Garamond" w:hAnsi="Garamond"/>
-                <w:b w:val="0"/>
-                <w:sz w:val="22"/>
-              </w:rPr>
-              <w:br/>
-              <w:t>5.2</w:t>
-              <w:br/>
-            </w:r>
-          </w:p>
-        </w:tc>
-      </w:tr>
-      <w:tr>
-        <w:tc>
-          <w:tcPr>
-            <w:tcW w:type="dxa" w:w="4320"/>
-            <w:tcBorders>
-              <w:left w:val="nil"/>
-              <w:right w:val="nil"/>
-            </w:tcBorders>
-          </w:tcPr>
-          <w:p>
-            <w:r>
-              <w:rPr>
-                <w:rFonts w:ascii="Garamond" w:hAnsi="Garamond"/>
-                <w:b w:val="0"/>
-                <w:sz w:val="22"/>
-              </w:rPr>
-              <w:br/>
-              <w:t>Inizio</w:t>
-              <w:br/>
-            </w:r>
-          </w:p>
-        </w:tc>
-        <w:tc>
-          <w:tcPr>
-            <w:tcW w:type="dxa" w:w="4320"/>
-            <w:tcBorders>
-              <w:left w:val="nil"/>
-              <w:right w:val="nil"/>
-            </w:tcBorders>
-          </w:tcPr>
-          <w:p>
-            <w:r>
-              <w:rPr>
-                <w:rFonts w:ascii="Garamond" w:hAnsi="Garamond"/>
-                <w:b w:val="0"/>
-                <w:sz w:val="22"/>
-              </w:rPr>
-              <w:br/>
-              <w:t>6.2</w:t>
+              <w:t>5.7</w:t>
               <w:br/>
             </w:r>
           </w:p>

</xml_diff>